<commit_message>
Fixed errors in concept document and threat models.
</commit_message>
<xml_diff>
--- a/mini-zanzibar/MINI ZANZIBAR KONCEPT.docx
+++ b/mini-zanzibar/MINI ZANZIBAR KONCEPT.docx
@@ -88,14 +88,28 @@
           <w:sz w:val="24"/>
           <w:szCs w:val="24"/>
         </w:rPr>
-        <w:t xml:space="preserve">jedini </w:t>
-      </w:r>
-      <w:r>
-        <w:rPr>
-          <w:sz w:val="24"/>
-          <w:szCs w:val="24"/>
-        </w:rPr>
-        <w:t>ih može brisati. Takođe</w:t>
+        <w:t>jedini</w:t>
+      </w:r>
+      <w:r>
+        <w:rPr>
+          <w:sz w:val="24"/>
+          <w:szCs w:val="24"/>
+        </w:rPr>
+        <w:t xml:space="preserve"> može brisati</w:t>
+      </w:r>
+      <w:r>
+        <w:rPr>
+          <w:sz w:val="24"/>
+          <w:szCs w:val="24"/>
+        </w:rPr>
+        <w:t xml:space="preserve"> slike/videa koje je otpremio</w:t>
+      </w:r>
+      <w:r>
+        <w:rPr>
+          <w:sz w:val="24"/>
+          <w:szCs w:val="24"/>
+        </w:rPr>
+        <w:t>. Takođe</w:t>
       </w:r>
       <w:r>
         <w:rPr>
@@ -175,7 +189,21 @@
           <w:sz w:val="24"/>
           <w:szCs w:val="24"/>
         </w:rPr>
-        <w:t xml:space="preserve">Podeljena prava je moguće u </w:t>
+        <w:t xml:space="preserve">Podeljena prava je moguće </w:t>
+      </w:r>
+      <w:r>
+        <w:rPr>
+          <w:sz w:val="24"/>
+          <w:szCs w:val="24"/>
+        </w:rPr>
+        <w:t>i</w:t>
+      </w:r>
+      <w:r>
+        <w:rPr>
+          <w:sz w:val="24"/>
+          <w:szCs w:val="24"/>
+        </w:rPr>
+        <w:t xml:space="preserve"> </w:t>
       </w:r>
       <w:r>
         <w:rPr>
@@ -609,22 +637,65 @@
         <w:rPr>
           <w:b/>
           <w:bCs/>
+          <w:sz w:val="28"/>
+          <w:szCs w:val="28"/>
+          <w:lang w:val="sr-Latn-RS"/>
+        </w:rPr>
+        <w:t xml:space="preserve">Dodavanje/Izmena </w:t>
+      </w:r>
+      <w:r>
+        <w:rPr>
+          <w:b/>
+          <w:bCs/>
+          <w:i/>
+          <w:iCs/>
+          <w:sz w:val="28"/>
+          <w:szCs w:val="28"/>
+          <w:lang w:val="sr-Latn-RS"/>
+        </w:rPr>
+        <w:t xml:space="preserve">Namespace </w:t>
+      </w:r>
+      <w:r>
+        <w:rPr>
+          <w:b/>
+          <w:bCs/>
+          <w:sz w:val="28"/>
+          <w:szCs w:val="28"/>
+          <w:lang w:val="sr-Latn-RS"/>
+        </w:rPr>
+        <w:t>konfiguracije</w:t>
+      </w:r>
+    </w:p>
+    <w:p>
+      <w:pPr>
+        <w:rPr>
+          <w:b/>
+          <w:bCs/>
+          <w:sz w:val="28"/>
+          <w:szCs w:val="28"/>
+          <w:lang w:val="sr-Latn-RS"/>
+        </w:rPr>
+      </w:pPr>
+      <w:r>
+        <w:rPr>
+          <w:b/>
+          <w:bCs/>
           <w:noProof/>
           <w:sz w:val="28"/>
           <w:szCs w:val="28"/>
           <w:lang w:val="sr-Latn-RS"/>
         </w:rPr>
         <w:drawing>
-          <wp:anchor distT="0" distB="0" distL="114300" distR="114300" simplePos="0" relativeHeight="251660288" behindDoc="0" locked="0" layoutInCell="1" allowOverlap="1" wp14:anchorId="301969ED" wp14:editId="1C2FE060">
+          <wp:anchor distT="0" distB="0" distL="114300" distR="114300" simplePos="0" relativeHeight="251660288" behindDoc="0" locked="0" layoutInCell="1" allowOverlap="1" wp14:anchorId="301969ED" wp14:editId="36ABB3AF">
             <wp:simplePos x="0" y="0"/>
             <wp:positionH relativeFrom="margin">
-              <wp:posOffset>-194945</wp:posOffset>
+              <wp:posOffset>-331470</wp:posOffset>
             </wp:positionH>
             <wp:positionV relativeFrom="margin">
-              <wp:posOffset>5231130</wp:posOffset>
+              <wp:posOffset>5421630</wp:posOffset>
             </wp:positionV>
-            <wp:extent cx="6592334" cy="2232660"/>
-            <wp:effectExtent l="19050" t="19050" r="18415" b="15240"/>
+            <wp:extent cx="6729095" cy="1896110"/>
+            <wp:effectExtent l="19050" t="19050" r="14605" b="27940"/>
             <wp:wrapSquare wrapText="bothSides"/>
             <wp:docPr id="3" name="Picture 3"/>
             <wp:cNvGraphicFramePr>
@@ -652,7 +723,7 @@
                   <pic:spPr>
                     <a:xfrm>
                       <a:off x="0" y="0"/>
-                      <a:ext cx="6592334" cy="2232660"/>
+                      <a:ext cx="6729095" cy="1896110"/>
                     </a:xfrm>
                     <a:prstGeom prst="rect">
                       <a:avLst/>
@@ -666,52 +737,15 @@
                 </pic:pic>
               </a:graphicData>
             </a:graphic>
+            <wp14:sizeRelH relativeFrom="margin">
+              <wp14:pctWidth>0</wp14:pctWidth>
+            </wp14:sizeRelH>
+            <wp14:sizeRelV relativeFrom="margin">
+              <wp14:pctHeight>0</wp14:pctHeight>
+            </wp14:sizeRelV>
           </wp:anchor>
         </w:drawing>
       </w:r>
-      <w:r>
-        <w:rPr>
-          <w:b/>
-          <w:bCs/>
-          <w:sz w:val="28"/>
-          <w:szCs w:val="28"/>
-          <w:lang w:val="sr-Latn-RS"/>
-        </w:rPr>
-        <w:t xml:space="preserve">Dodavanje/Izmena </w:t>
-      </w:r>
-      <w:r>
-        <w:rPr>
-          <w:b/>
-          <w:bCs/>
-          <w:i/>
-          <w:iCs/>
-          <w:sz w:val="28"/>
-          <w:szCs w:val="28"/>
-          <w:lang w:val="sr-Latn-RS"/>
-        </w:rPr>
-        <w:t xml:space="preserve">Namespace </w:t>
-      </w:r>
-      <w:r>
-        <w:rPr>
-          <w:b/>
-          <w:bCs/>
-          <w:sz w:val="28"/>
-          <w:szCs w:val="28"/>
-          <w:lang w:val="sr-Latn-RS"/>
-        </w:rPr>
-        <w:t>konfiguracije</w:t>
-      </w:r>
-    </w:p>
-    <w:p>
-      <w:pPr>
-        <w:rPr>
-          <w:b/>
-          <w:bCs/>
-          <w:sz w:val="28"/>
-          <w:szCs w:val="28"/>
-          <w:lang w:val="sr-Latn-RS"/>
-        </w:rPr>
-      </w:pPr>
     </w:p>
     <w:p>
       <w:pPr>
@@ -818,7 +852,27 @@
           <w:szCs w:val="28"/>
           <w:lang w:val="sr-Latn-RS"/>
         </w:rPr>
-        <w:t>Dodavanje/Izmena ACL-a za sliku/video</w:t>
+        <w:t>Dodavanje/</w:t>
+      </w:r>
+      <w:r>
+        <w:rPr>
+          <w:b/>
+          <w:bCs/>
+          <w:sz w:val="28"/>
+          <w:szCs w:val="28"/>
+          <w:lang w:val="sr-Latn-RS"/>
+        </w:rPr>
+        <w:t>i</w:t>
+      </w:r>
+      <w:r>
+        <w:rPr>
+          <w:b/>
+          <w:bCs/>
+          <w:sz w:val="28"/>
+          <w:szCs w:val="28"/>
+          <w:lang w:val="sr-Latn-RS"/>
+        </w:rPr>
+        <w:t>zmena ACL-a za sliku/video</w:t>
       </w:r>
     </w:p>
     <w:p>

</xml_diff>